<commit_message>
Final deployment - Good night :D
</commit_message>
<xml_diff>
--- a/ucv-fe/public/IUC_Invoice VAT_UNIVERSITY_template.docx
+++ b/ucv-fe/public/IUC_Invoice VAT_UNIVERSITY_template.docx
@@ -83,7 +83,6 @@
                               <w:rPr>
                                 <w:color w:val="000000"/>
                                 <w:sz w:val="28"/>
-                                <w:highlight w:val="yellow"/>
                               </w:rPr>
                               <w:t>[</w:t>
                             </w:r>
@@ -91,7 +90,6 @@
                               <w:rPr>
                                 <w:color w:val="000000"/>
                                 <w:sz w:val="28"/>
-                                <w:highlight w:val="yellow"/>
                               </w:rPr>
                               <w:t>UNIVERSITY NAME</w:t>
                             </w:r>
@@ -99,7 +97,6 @@
                               <w:rPr>
                                 <w:color w:val="000000"/>
                                 <w:sz w:val="28"/>
-                                <w:highlight w:val="yellow"/>
                               </w:rPr>
                               <w:t>]</w:t>
                             </w:r>
@@ -124,23 +121,8 @@
                             <w:r>
                               <w:rPr>
                                 <w:color w:val="000000"/>
-                                <w:highlight w:val="yellow"/>
-                              </w:rPr>
-                              <w:t>[</w:t>
-                            </w:r>
-                            <w:r>
-                              <w:rPr>
-                                <w:color w:val="000000"/>
-                                <w:highlight w:val="yellow"/>
-                              </w:rPr>
-                              <w:t>Head office address</w:t>
-                            </w:r>
-                            <w:r>
-                              <w:rPr>
-                                <w:color w:val="000000"/>
-                                <w:highlight w:val="yellow"/>
-                              </w:rPr>
-                              <w:t>]</w:t>
+                              </w:rPr>
+                              <w:t>[Head office address]</w:t>
                             </w:r>
                           </w:p>
                         </w:txbxContent>
@@ -181,7 +163,6 @@
                         <w:rPr>
                           <w:color w:val="000000"/>
                           <w:sz w:val="28"/>
-                          <w:highlight w:val="yellow"/>
                         </w:rPr>
                         <w:t>[</w:t>
                       </w:r>
@@ -189,7 +170,6 @@
                         <w:rPr>
                           <w:color w:val="000000"/>
                           <w:sz w:val="28"/>
-                          <w:highlight w:val="yellow"/>
                         </w:rPr>
                         <w:t>UNIVERSITY NAME</w:t>
                       </w:r>
@@ -197,7 +177,6 @@
                         <w:rPr>
                           <w:color w:val="000000"/>
                           <w:sz w:val="28"/>
-                          <w:highlight w:val="yellow"/>
                         </w:rPr>
                         <w:t>]</w:t>
                       </w:r>
@@ -222,23 +201,8 @@
                       <w:r>
                         <w:rPr>
                           <w:color w:val="000000"/>
-                          <w:highlight w:val="yellow"/>
-                        </w:rPr>
-                        <w:t>[</w:t>
-                      </w:r>
-                      <w:r>
-                        <w:rPr>
-                          <w:color w:val="000000"/>
-                          <w:highlight w:val="yellow"/>
-                        </w:rPr>
-                        <w:t>Head office address</w:t>
-                      </w:r>
-                      <w:r>
-                        <w:rPr>
-                          <w:color w:val="000000"/>
-                          <w:highlight w:val="yellow"/>
-                        </w:rPr>
-                        <w:t>]</w:t>
+                        </w:rPr>
+                        <w:t>[Head office address]</w:t>
                       </w:r>
                     </w:p>
                   </w:txbxContent>
@@ -629,7 +593,7 @@
               </wp:anchor>
             </w:drawing>
           </mc:Choice>
-          <mc:Fallback xmlns:sl="http://schemas.openxmlformats.org/schemaLibrary/2006/main" xmlns:a="http://schemas.openxmlformats.org/drawingml/2006/main" xmlns:pic="http://schemas.openxmlformats.org/drawingml/2006/picture" xmlns:c="http://schemas.openxmlformats.org/drawingml/2006/chart" xmlns:lc="http://schemas.openxmlformats.org/drawingml/2006/lockedCanvas" xmlns:dgm="http://schemas.openxmlformats.org/drawingml/2006/diagram" xmlns:w16="http://schemas.microsoft.com/office/word/2018/wordml" xmlns:w16cex="http://schemas.microsoft.com/office/word/2018/wordml/cex" xmlns:w16cid="http://schemas.microsoft.com/office/word/2016/wordml/cid" xmlns="http://schemas.microsoft.com/office/tasks/2019/documenttasks" xmlns:cr="http://schemas.microsoft.com/office/comments/2020/reactions">
+          <mc:Fallback xmlns:cr="http://schemas.microsoft.com/office/comments/2020/reactions" xmlns="http://schemas.microsoft.com/office/tasks/2019/documenttasks" xmlns:w16cid="http://schemas.microsoft.com/office/word/2016/wordml/cid" xmlns:w16cex="http://schemas.microsoft.com/office/word/2018/wordml/cex" xmlns:w16="http://schemas.microsoft.com/office/word/2018/wordml" xmlns:dgm="http://schemas.openxmlformats.org/drawingml/2006/diagram" xmlns:lc="http://schemas.openxmlformats.org/drawingml/2006/lockedCanvas" xmlns:c="http://schemas.openxmlformats.org/drawingml/2006/chart" xmlns:pic="http://schemas.openxmlformats.org/drawingml/2006/picture" xmlns:a="http://schemas.openxmlformats.org/drawingml/2006/main" xmlns:sl="http://schemas.openxmlformats.org/schemaLibrary/2006/main">
             <w:drawing>
               <wp:anchor allowOverlap="1" behindDoc="0" distB="0" distT="0" distL="114300" distR="114300" hidden="0" layoutInCell="1" locked="0" relativeHeight="0" simplePos="0">
                 <wp:simplePos x="0" y="0"/>
@@ -685,13 +649,13 @@
               <wp:anchor distT="45720" distB="45720" distL="114300" distR="114300" simplePos="0" relativeHeight="251664384" behindDoc="0" locked="0" layoutInCell="1" hidden="0" allowOverlap="1">
                 <wp:simplePos x="0" y="0"/>
                 <wp:positionH relativeFrom="column">
-                  <wp:posOffset>4229100</wp:posOffset>
+                  <wp:posOffset>3947160</wp:posOffset>
                 </wp:positionH>
                 <wp:positionV relativeFrom="paragraph">
-                  <wp:posOffset>261620</wp:posOffset>
+                  <wp:posOffset>283210</wp:posOffset>
                 </wp:positionV>
-                <wp:extent cx="1890713" cy="1602130"/>
-                <wp:effectExtent l="0" t="0" r="0" b="0"/>
+                <wp:extent cx="2690495" cy="1404620"/>
+                <wp:effectExtent l="0" t="0" r="0" b="5080"/>
                 <wp:wrapSquare wrapText="bothSides" distT="45720" distB="45720" distL="114300" distR="114300"/>
                 <wp:docPr id="233" name="Rectangle 233"/>
                 <wp:cNvGraphicFramePr/>
@@ -701,8 +665,8 @@
                       <wps:cNvSpPr/>
                       <wps:spPr>
                         <a:xfrm>
-                          <a:off x="4450650" y="3077690"/>
-                          <a:ext cx="1790700" cy="1404620"/>
+                          <a:off x="0" y="0"/>
+                          <a:ext cx="2690495" cy="1404620"/>
                         </a:xfrm>
                         <a:prstGeom prst="rect">
                           <a:avLst/>
@@ -746,9 +710,8 @@
                                 <w:b/>
                                 <w:color w:val="000000"/>
                                 <w:sz w:val="44"/>
-                                <w:highlight w:val="yellow"/>
-                              </w:rPr>
-                              <w:t>XXXX</w:t>
+                              </w:rPr>
+                              <w:t>[FINAL PRICE]</w:t>
                             </w:r>
                             <w:r>
                               <w:rPr>
@@ -775,7 +738,14 @@
                                 <w:b/>
                                 <w:color w:val="000000"/>
                               </w:rPr>
-                              <w:t>No: xxx</w:t>
+                              <w:t xml:space="preserve">No: </w:t>
+                            </w:r>
+                            <w:r>
+                              <w:rPr>
+                                <w:b/>
+                                <w:color w:val="000000"/>
+                              </w:rPr>
+                              <w:t>[NO]</w:t>
                             </w:r>
                           </w:p>
                           <w:p>
@@ -793,7 +763,13 @@
                               <w:rPr>
                                 <w:color w:val="000000"/>
                               </w:rPr>
-                              <w:t xml:space="preserve"> xx/xx/xxx</w:t>
+                              <w:t xml:space="preserve"> </w:t>
+                            </w:r>
+                            <w:r>
+                              <w:rPr>
+                                <w:color w:val="000000"/>
+                              </w:rPr>
+                              <w:t>[TODAY]</w:t>
                             </w:r>
                           </w:p>
                           <w:p>
@@ -810,12 +786,18 @@
                     </wps:wsp>
                   </a:graphicData>
                 </a:graphic>
+                <wp14:sizeRelH relativeFrom="margin">
+                  <wp14:pctWidth>0</wp14:pctWidth>
+                </wp14:sizeRelH>
+                <wp14:sizeRelV relativeFrom="margin">
+                  <wp14:pctHeight>0</wp14:pctHeight>
+                </wp14:sizeRelV>
               </wp:anchor>
             </w:drawing>
           </mc:Choice>
           <mc:Fallback>
             <w:pict>
-              <v:rect id="Rectangle 233" o:spid="_x0000_s1030" style="position:absolute;margin-left:333pt;margin-top:20.6pt;width:148.9pt;height:126.15pt;z-index:251664384;visibility:visible;mso-wrap-style:square;mso-wrap-distance-left:9pt;mso-wrap-distance-top:3.6pt;mso-wrap-distance-right:9pt;mso-wrap-distance-bottom:3.6pt;mso-position-horizontal:absolute;mso-position-horizontal-relative:text;mso-position-vertical:absolute;mso-position-vertical-relative:text;v-text-anchor:top" o:gfxdata="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" stroked="f">
+              <v:rect id="Rectangle 233" o:spid="_x0000_s1030" style="position:absolute;margin-left:310.8pt;margin-top:22.3pt;width:211.85pt;height:110.6pt;z-index:251664384;visibility:visible;mso-wrap-style:square;mso-width-percent:0;mso-height-percent:0;mso-wrap-distance-left:9pt;mso-wrap-distance-top:3.6pt;mso-wrap-distance-right:9pt;mso-wrap-distance-bottom:3.6pt;mso-position-horizontal:absolute;mso-position-horizontal-relative:text;mso-position-vertical:absolute;mso-position-vertical-relative:text;mso-width-percent:0;mso-height-percent:0;mso-width-relative:margin;mso-height-relative:margin;v-text-anchor:top" o:gfxdata="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" stroked="f">
                 <v:textbox inset="2.53958mm,1.2694mm,2.53958mm,1.2694mm">
                   <w:txbxContent>
                     <w:p>
@@ -848,9 +830,8 @@
                           <w:b/>
                           <w:color w:val="000000"/>
                           <w:sz w:val="44"/>
-                          <w:highlight w:val="yellow"/>
-                        </w:rPr>
-                        <w:t>XXXX</w:t>
+                        </w:rPr>
+                        <w:t>[FINAL PRICE]</w:t>
                       </w:r>
                       <w:r>
                         <w:rPr>
@@ -877,7 +858,14 @@
                           <w:b/>
                           <w:color w:val="000000"/>
                         </w:rPr>
-                        <w:t>No: xxx</w:t>
+                        <w:t xml:space="preserve">No: </w:t>
+                      </w:r>
+                      <w:r>
+                        <w:rPr>
+                          <w:b/>
+                          <w:color w:val="000000"/>
+                        </w:rPr>
+                        <w:t>[NO]</w:t>
                       </w:r>
                     </w:p>
                     <w:p>
@@ -895,7 +883,13 @@
                         <w:rPr>
                           <w:color w:val="000000"/>
                         </w:rPr>
-                        <w:t xml:space="preserve"> xx/xx/xxx</w:t>
+                        <w:t xml:space="preserve"> </w:t>
+                      </w:r>
+                      <w:r>
+                        <w:rPr>
+                          <w:color w:val="000000"/>
+                        </w:rPr>
+                        <w:t>[TODAY]</w:t>
                       </w:r>
                     </w:p>
                     <w:p>
@@ -966,7 +960,7 @@
               </wp:anchor>
             </w:drawing>
           </mc:Choice>
-          <mc:Fallback xmlns:sl="http://schemas.openxmlformats.org/schemaLibrary/2006/main" xmlns:a="http://schemas.openxmlformats.org/drawingml/2006/main" xmlns:pic="http://schemas.openxmlformats.org/drawingml/2006/picture" xmlns:c="http://schemas.openxmlformats.org/drawingml/2006/chart" xmlns:lc="http://schemas.openxmlformats.org/drawingml/2006/lockedCanvas" xmlns:dgm="http://schemas.openxmlformats.org/drawingml/2006/diagram" xmlns:w16="http://schemas.microsoft.com/office/word/2018/wordml" xmlns:w16cex="http://schemas.microsoft.com/office/word/2018/wordml/cex" xmlns:w16cid="http://schemas.microsoft.com/office/word/2016/wordml/cid" xmlns="http://schemas.microsoft.com/office/tasks/2019/documenttasks" xmlns:cr="http://schemas.microsoft.com/office/comments/2020/reactions">
+          <mc:Fallback xmlns:cr="http://schemas.microsoft.com/office/comments/2020/reactions" xmlns="http://schemas.microsoft.com/office/tasks/2019/documenttasks" xmlns:w16cid="http://schemas.microsoft.com/office/word/2016/wordml/cid" xmlns:w16cex="http://schemas.microsoft.com/office/word/2018/wordml/cex" xmlns:w16="http://schemas.microsoft.com/office/word/2018/wordml" xmlns:dgm="http://schemas.openxmlformats.org/drawingml/2006/diagram" xmlns:lc="http://schemas.openxmlformats.org/drawingml/2006/lockedCanvas" xmlns:c="http://schemas.openxmlformats.org/drawingml/2006/chart" xmlns:pic="http://schemas.openxmlformats.org/drawingml/2006/picture" xmlns:a="http://schemas.openxmlformats.org/drawingml/2006/main" xmlns:sl="http://schemas.openxmlformats.org/schemaLibrary/2006/main">
             <w:drawing>
               <wp:anchor allowOverlap="1" behindDoc="0" distB="0" distT="0" distL="114300" distR="114300" hidden="0" layoutInCell="1" locked="0" relativeHeight="0" simplePos="0">
                 <wp:simplePos x="0" y="0"/>
@@ -1225,9 +1219,10 @@
             </w:pPr>
             <w:r>
               <w:rPr>
-                <w:highlight w:val="yellow"/>
+                <w:color w:val="000000"/>
+                <w:sz w:val="24"/>
               </w:rPr>
-              <w:t>XXXX</w:t>
+              <w:t>[FINAL PRICE]</w:t>
             </w:r>
           </w:p>
         </w:tc>
@@ -1255,9 +1250,10 @@
             </w:pPr>
             <w:r>
               <w:rPr>
-                <w:highlight w:val="yellow"/>
+                <w:color w:val="000000"/>
+                <w:sz w:val="24"/>
               </w:rPr>
-              <w:t>XXXX</w:t>
+              <w:t>[FINAL PRICE]</w:t>
             </w:r>
           </w:p>
         </w:tc>
@@ -1338,18 +1334,11 @@
             </w:pPr>
             <w:r>
               <w:rPr>
-                <w:highlight w:val="yellow"/>
+                <w:color w:val="000000"/>
+                <w:sz w:val="28"/>
               </w:rPr>
-              <w:t>XXXX</w:t>
+              <w:t xml:space="preserve">[FINAL PRICE] </w:t>
             </w:r>
-          </w:p>
-          <w:p>
-            <w:pPr>
-              <w:tabs>
-                <w:tab w:val="left" w:pos="1660"/>
-              </w:tabs>
-              <w:jc w:val="center"/>
-            </w:pPr>
           </w:p>
         </w:tc>
       </w:tr>
@@ -1458,6 +1447,8 @@
                 <w:tab w:val="left" w:pos="1660"/>
               </w:tabs>
             </w:pPr>
+            <w:bookmarkStart w:id="0" w:name="_GoBack"/>
+            <w:bookmarkEnd w:id="0"/>
           </w:p>
         </w:tc>
         <w:tc>
@@ -1527,9 +1518,8 @@
             <w:r>
               <w:rPr>
                 <w:b/>
-                <w:highlight w:val="yellow"/>
               </w:rPr>
-              <w:t>XXXX</w:t>
+              <w:t>[FINAL PRICE * 110%]</w:t>
             </w:r>
             <w:r>
               <w:rPr>
@@ -1555,9 +1545,7 @@
           <w:tab w:val="left" w:pos="1660"/>
         </w:tabs>
       </w:pPr>
-      <w:bookmarkStart w:id="0" w:name="_heading=h.gjdgxs" w:colFirst="0" w:colLast="0"/>
-      <w:bookmarkStart w:id="1" w:name="_GoBack"/>
-      <w:bookmarkEnd w:id="0"/>
+      <w:bookmarkStart w:id="1" w:name="_heading=h.gjdgxs" w:colFirst="0" w:colLast="0"/>
       <w:bookmarkEnd w:id="1"/>
       <w:r>
         <w:rPr>
@@ -1706,7 +1694,7 @@
               </wp:anchor>
             </w:drawing>
           </mc:Choice>
-          <mc:Fallback xmlns:sl="http://schemas.openxmlformats.org/schemaLibrary/2006/main" xmlns:a="http://schemas.openxmlformats.org/drawingml/2006/main" xmlns:pic="http://schemas.openxmlformats.org/drawingml/2006/picture" xmlns:c="http://schemas.openxmlformats.org/drawingml/2006/chart" xmlns:lc="http://schemas.openxmlformats.org/drawingml/2006/lockedCanvas" xmlns:dgm="http://schemas.openxmlformats.org/drawingml/2006/diagram" xmlns:w16="http://schemas.microsoft.com/office/word/2018/wordml" xmlns:w16cex="http://schemas.microsoft.com/office/word/2018/wordml/cex" xmlns:w16cid="http://schemas.microsoft.com/office/word/2016/wordml/cid" xmlns="http://schemas.microsoft.com/office/tasks/2019/documenttasks" xmlns:cr="http://schemas.microsoft.com/office/comments/2020/reactions">
+          <mc:Fallback xmlns:cr="http://schemas.microsoft.com/office/comments/2020/reactions" xmlns="http://schemas.microsoft.com/office/tasks/2019/documenttasks" xmlns:w16cid="http://schemas.microsoft.com/office/word/2016/wordml/cid" xmlns:w16cex="http://schemas.microsoft.com/office/word/2018/wordml/cex" xmlns:w16="http://schemas.microsoft.com/office/word/2018/wordml" xmlns:dgm="http://schemas.openxmlformats.org/drawingml/2006/diagram" xmlns:lc="http://schemas.openxmlformats.org/drawingml/2006/lockedCanvas" xmlns:c="http://schemas.openxmlformats.org/drawingml/2006/chart" xmlns:pic="http://schemas.openxmlformats.org/drawingml/2006/picture" xmlns:a="http://schemas.openxmlformats.org/drawingml/2006/main" xmlns:sl="http://schemas.openxmlformats.org/schemaLibrary/2006/main">
             <w:drawing>
               <wp:anchor allowOverlap="1" behindDoc="0" distB="0" distT="0" distL="114300" distR="114300" hidden="0" layoutInCell="1" locked="0" relativeHeight="0" simplePos="0">
                 <wp:simplePos x="0" y="0"/>

</xml_diff>